<commit_message>
Fixed a typo on the report
</commit_message>
<xml_diff>
--- a/Documents/FinalReport.docx
+++ b/Documents/FinalReport.docx
@@ -243,7 +243,19 @@
         <w:rPr>
           <w:rFonts w:ascii="Times New Roman" w:eastAsia="Georgia" w:hAnsi="Times New Roman" w:cs="Times New Roman"/>
         </w:rPr>
-        <w:t xml:space="preserve"> model that can autonomously play Auto Chess while learning optimal strategies for the game. The challenge lies in the complex nature of the game, the large state and action space, and the need for the agent to adapt to its strategies based on both random and opponent-driven elements in the game. The RL agent must navigate these challenges without relying on predefined strategies but rather by learning directly from its interactions with the environment.</w:t>
+        <w:t xml:space="preserve"> model that can autonomously play Auto Chess while learning optimal strategies for the game. The challenge lies in the complex nature of the game, the large state and action space</w:t>
+      </w:r>
+      <w:r>
+        <w:rPr>
+          <w:rFonts w:ascii="Times New Roman" w:eastAsia="Georgia" w:hAnsi="Times New Roman" w:cs="Times New Roman"/>
+        </w:rPr>
+        <w:t>s</w:t>
+      </w:r>
+      <w:r>
+        <w:rPr>
+          <w:rFonts w:ascii="Times New Roman" w:eastAsia="Georgia" w:hAnsi="Times New Roman" w:cs="Times New Roman"/>
+        </w:rPr>
+        <w:t>, and the need for the agent to adapt to its strategies based on both random and opponent-driven elements in the game. The RL agent must navigate these challenges without relying on predefined strategies but rather by learning directly from its interactions with the environment.</w:t>
       </w:r>
     </w:p>
     <w:p>
@@ -275,7 +287,25 @@
           <w:kern w:val="0"/>
           <w14:ligatures w14:val="none"/>
         </w:rPr>
-        <w:t xml:space="preserve">In this project, we explore the application of a Deep Q-Network (DQN) to a simplified Auto Chess environment. Our goal is to train an agent capable of learning how to manage resources, select units, and prepare for battle with minimal hard-coded logic. The project combines </w:t>
+        <w:t xml:space="preserve">In this project, we explore the application of a Deep Q-Network (DQN) to a simplified Auto Chess environment. Our goal is to train an agent </w:t>
+      </w:r>
+      <w:r>
+        <w:rPr>
+          <w:rFonts w:ascii="Times New Roman" w:eastAsia="Times New Roman" w:hAnsi="Times New Roman" w:cs="Times New Roman"/>
+          <w:color w:val="000000" w:themeColor="text1"/>
+          <w:kern w:val="0"/>
+          <w14:ligatures w14:val="none"/>
+        </w:rPr>
+        <w:t xml:space="preserve">so that it is </w:t>
+      </w:r>
+      <w:r>
+        <w:rPr>
+          <w:rFonts w:ascii="Times New Roman" w:eastAsia="Times New Roman" w:hAnsi="Times New Roman" w:cs="Times New Roman"/>
+          <w:color w:val="000000" w:themeColor="text1"/>
+          <w:kern w:val="0"/>
+          <w14:ligatures w14:val="none"/>
+        </w:rPr>
+        <w:t xml:space="preserve">capable of learning how to manage resources, select units, and prepare for battle with minimal hard-coded logic. The project combines </w:t>
       </w:r>
       <w:r>
         <w:rPr>
@@ -635,57 +665,128 @@
         <w:rPr>
           <w:rFonts w:ascii="Times New Roman" w:eastAsia="Georgia" w:hAnsi="Times New Roman" w:cs="Times New Roman"/>
         </w:rPr>
-        <w:t>“</w:t>
-      </w:r>
-      <w:proofErr w:type="spellStart"/>
+        <w:t>“Reinforcement Learning in Chess</w:t>
+      </w:r>
       <w:r>
         <w:rPr>
           <w:rFonts w:ascii="Times New Roman" w:eastAsia="Georgia" w:hAnsi="Times New Roman" w:cs="Times New Roman"/>
         </w:rPr>
-        <w:t>TFTMuZeroAgent</w:t>
-      </w:r>
-      <w:proofErr w:type="spellEnd"/>
+        <w:t>,</w:t>
+      </w:r>
       <w:r>
         <w:rPr>
           <w:rFonts w:ascii="Times New Roman" w:eastAsia="Georgia" w:hAnsi="Times New Roman" w:cs="Times New Roman"/>
         </w:rPr>
-        <w:t>”</w:t>
+        <w:t xml:space="preserve">” </w:t>
       </w:r>
       <w:r>
         <w:rPr>
           <w:rFonts w:ascii="Times New Roman" w:eastAsia="Georgia" w:hAnsi="Times New Roman" w:cs="Times New Roman"/>
         </w:rPr>
-        <w:t xml:space="preserve"> </w:t>
+        <w:t xml:space="preserve">an </w:t>
       </w:r>
       <w:r>
         <w:rPr>
           <w:rFonts w:ascii="Times New Roman" w:eastAsia="Georgia" w:hAnsi="Times New Roman" w:cs="Times New Roman"/>
         </w:rPr>
-        <w:t>GitHub repository by user silverlight6</w:t>
+        <w:t>article on Medium made by Aditya</w:t>
       </w:r>
       <w:r>
         <w:rPr>
           <w:rFonts w:ascii="Times New Roman" w:eastAsia="Georgia" w:hAnsi="Times New Roman" w:cs="Times New Roman"/>
         </w:rPr>
-        <w:t xml:space="preserve"> (</w:t>
+        <w:t xml:space="preserve"> (Gill, 2023), offers useful insights about implementing RL in traditional chess. </w:t>
       </w:r>
       <w:r>
         <w:rPr>
           <w:rFonts w:ascii="Times New Roman" w:eastAsia="Georgia" w:hAnsi="Times New Roman" w:cs="Times New Roman"/>
         </w:rPr>
-        <w:t>silverlight6</w:t>
-      </w:r>
-      <w:r>
+        <w:t xml:space="preserve">Gill discusses several key approaches that influenced our work: </w:t>
+      </w:r>
+    </w:p>
+    <w:p>
+      <w:pPr>
+        <w:pStyle w:val="ListParagraph"/>
+        <w:numPr>
+          <w:ilvl w:val="0"/>
+          <w:numId w:val="12"/>
+        </w:numPr>
+        <w:tabs>
+          <w:tab w:val="left" w:pos="1367"/>
+        </w:tabs>
+        <w:spacing w:line="480" w:lineRule="auto"/>
         <w:rPr>
           <w:rFonts w:ascii="Times New Roman" w:eastAsia="Georgia" w:hAnsi="Times New Roman" w:cs="Times New Roman"/>
         </w:rPr>
-        <w:t>, 2025)</w:t>
-      </w:r>
+      </w:pPr>
       <w:r>
         <w:rPr>
           <w:rFonts w:ascii="Times New Roman" w:eastAsia="Georgia" w:hAnsi="Times New Roman" w:cs="Times New Roman"/>
         </w:rPr>
-        <w:t xml:space="preserve"> provides an interesting representation of the TFT environment that can inspire our approach in creating the environment from scratch.</w:t>
+        <w:t xml:space="preserve">State Representation: The article highlights the importance of effective state encoding in chess, which informed our own approach </w:t>
+      </w:r>
+      <w:r>
+        <w:rPr>
+          <w:rFonts w:ascii="Times New Roman" w:eastAsia="Georgia" w:hAnsi="Times New Roman" w:cs="Times New Roman"/>
+        </w:rPr>
+        <w:t>in</w:t>
+      </w:r>
+      <w:r>
+        <w:rPr>
+          <w:rFonts w:ascii="Times New Roman" w:eastAsia="Georgia" w:hAnsi="Times New Roman" w:cs="Times New Roman"/>
+        </w:rPr>
+        <w:t xml:space="preserve"> representing the complex state space of Auto Chess.</w:t>
+      </w:r>
+    </w:p>
+    <w:p>
+      <w:pPr>
+        <w:pStyle w:val="ListParagraph"/>
+        <w:numPr>
+          <w:ilvl w:val="0"/>
+          <w:numId w:val="12"/>
+        </w:numPr>
+        <w:tabs>
+          <w:tab w:val="left" w:pos="1367"/>
+        </w:tabs>
+        <w:spacing w:line="480" w:lineRule="auto"/>
+        <w:rPr>
+          <w:rFonts w:ascii="Times New Roman" w:eastAsia="Georgia" w:hAnsi="Times New Roman" w:cs="Times New Roman"/>
+        </w:rPr>
+      </w:pPr>
+      <w:r>
+        <w:rPr>
+          <w:rFonts w:ascii="Times New Roman" w:eastAsia="Georgia" w:hAnsi="Times New Roman" w:cs="Times New Roman"/>
+        </w:rPr>
+        <w:t>Self-Play Learning: Gill emphasizes the importance of self-play in developing strong chess agents. This reinforces our decision to implement a training regime where our agent plays against different versions of itself (i.e. random, rule-based, etc.).</w:t>
+      </w:r>
+    </w:p>
+    <w:p>
+      <w:pPr>
+        <w:pStyle w:val="ListParagraph"/>
+        <w:numPr>
+          <w:ilvl w:val="0"/>
+          <w:numId w:val="12"/>
+        </w:numPr>
+        <w:tabs>
+          <w:tab w:val="left" w:pos="1367"/>
+        </w:tabs>
+        <w:spacing w:line="480" w:lineRule="auto"/>
+        <w:rPr>
+          <w:rFonts w:ascii="Times New Roman" w:eastAsia="Georgia" w:hAnsi="Times New Roman" w:cs="Times New Roman"/>
+        </w:rPr>
+      </w:pPr>
+      <w:r>
+        <w:rPr>
+          <w:rFonts w:ascii="Times New Roman" w:eastAsia="Georgia" w:hAnsi="Times New Roman" w:cs="Times New Roman"/>
+        </w:rPr>
+        <w:t xml:space="preserve">Value Function Approximation: The article details how neural networks can effectively approximate the value function in chess positions, which parallels our approach to </w:t>
+      </w:r>
+      <w:r>
+        <w:rPr>
+          <w:rFonts w:ascii="Times New Roman" w:eastAsia="Georgia" w:hAnsi="Times New Roman" w:cs="Times New Roman"/>
+        </w:rPr>
+        <w:lastRenderedPageBreak/>
+        <w:t>evaluating board states in Auto Chess. Gill specifically states how convolutional layers can capture spatial relationships between pieces. We adapted a similar concept for evaluating unit positioning on our 2D board.</w:t>
       </w:r>
     </w:p>
     <w:p>
@@ -697,47 +798,32 @@
         <w:spacing w:line="480" w:lineRule="auto"/>
         <w:ind w:left="0" w:firstLine="720"/>
         <w:rPr>
-          <w:rFonts w:ascii="Times New Roman" w:eastAsia="Times New Roman" w:hAnsi="Times New Roman" w:cs="Times New Roman"/>
-          <w:color w:val="000000" w:themeColor="text1"/>
-          <w:kern w:val="0"/>
-          <w14:ligatures w14:val="none"/>
-        </w:rPr>
-      </w:pPr>
-      <w:r>
-        <w:rPr>
           <w:rFonts w:ascii="Times New Roman" w:eastAsia="Georgia" w:hAnsi="Times New Roman" w:cs="Times New Roman"/>
         </w:rPr>
-        <w:t>“Reinforcement Learning in Chess</w:t>
-      </w:r>
+      </w:pPr>
       <w:r>
         <w:rPr>
           <w:rFonts w:ascii="Times New Roman" w:eastAsia="Georgia" w:hAnsi="Times New Roman" w:cs="Times New Roman"/>
         </w:rPr>
-        <w:t>,</w:t>
+        <w:t xml:space="preserve">Although traditional chess and Auto Chess are different, </w:t>
       </w:r>
       <w:r>
         <w:rPr>
           <w:rFonts w:ascii="Times New Roman" w:eastAsia="Georgia" w:hAnsi="Times New Roman" w:cs="Times New Roman"/>
         </w:rPr>
-        <w:t xml:space="preserve">” </w:t>
+        <w:t>the fundamental challenges of representing complex states, balancing exploration vs. exploitation, and learning long-term strategies are common in both domains</w:t>
       </w:r>
       <w:r>
         <w:rPr>
           <w:rFonts w:ascii="Times New Roman" w:eastAsia="Georgia" w:hAnsi="Times New Roman" w:cs="Times New Roman"/>
         </w:rPr>
-        <w:t xml:space="preserve">an </w:t>
+        <w:t>.</w:t>
       </w:r>
       <w:r>
         <w:rPr>
           <w:rFonts w:ascii="Times New Roman" w:eastAsia="Georgia" w:hAnsi="Times New Roman" w:cs="Times New Roman"/>
         </w:rPr>
-        <w:t>article on Medium made by Aditya</w:t>
-      </w:r>
-      <w:r>
-        <w:rPr>
-          <w:rFonts w:ascii="Times New Roman" w:eastAsia="Georgia" w:hAnsi="Times New Roman" w:cs="Times New Roman"/>
-        </w:rPr>
-        <w:t xml:space="preserve"> (Gill, 2023), offers useful insights about implementing RL in traditional chess. Although traditional chess and Auto Chess are different, there are several similarities between the two games. For this reason, it can be helpful to learn about chess strategies specifically used in Reinforcement Learning when implementing a game such as Auto Chess.</w:t>
+        <w:t xml:space="preserve"> Gill’s analysis of these challenges and the corresponding solutions provide valuable guidance for our project.</w:t>
       </w:r>
     </w:p>
     <w:p>
@@ -873,17 +959,7 @@
           <w:kern w:val="0"/>
           <w14:ligatures w14:val="none"/>
         </w:rPr>
-        <w:t xml:space="preserve">core </w:t>
-      </w:r>
-      <w:r>
-        <w:rPr>
-          <w:rFonts w:ascii="Times New Roman" w:eastAsia="Times New Roman" w:hAnsi="Times New Roman" w:cs="Times New Roman"/>
-          <w:color w:val="000000" w:themeColor="text1"/>
-          <w:kern w:val="0"/>
-          <w14:ligatures w14:val="none"/>
-        </w:rPr>
-        <w:lastRenderedPageBreak/>
-        <w:t>game mechanic</w:t>
+        <w:t>core game mechanic</w:t>
       </w:r>
       <w:r>
         <w:rPr>
@@ -1055,6 +1131,7 @@
           <w:kern w:val="0"/>
           <w14:ligatures w14:val="none"/>
         </w:rPr>
+        <w:lastRenderedPageBreak/>
         <w:tab/>
       </w:r>
       <w:r>
@@ -1105,7 +1182,25 @@
           <w:kern w:val="0"/>
           <w14:ligatures w14:val="none"/>
         </w:rPr>
-        <w:t>The DQN architecture includes embedding layers for unit types, fully connected layers for each section (shop, bench, board)</w:t>
+        <w:t>The DQN architecture includes embedding layers for unit types</w:t>
+      </w:r>
+      <w:r>
+        <w:rPr>
+          <w:rFonts w:ascii="Times New Roman" w:eastAsia="Times New Roman" w:hAnsi="Times New Roman" w:cs="Times New Roman"/>
+          <w:color w:val="000000" w:themeColor="text1"/>
+          <w:kern w:val="0"/>
+          <w14:ligatures w14:val="none"/>
+        </w:rPr>
+        <w:t xml:space="preserve"> and </w:t>
+      </w:r>
+      <w:r>
+        <w:rPr>
+          <w:rFonts w:ascii="Times New Roman" w:eastAsia="Times New Roman" w:hAnsi="Times New Roman" w:cs="Times New Roman"/>
+          <w:color w:val="000000" w:themeColor="text1"/>
+          <w:kern w:val="0"/>
+          <w14:ligatures w14:val="none"/>
+        </w:rPr>
+        <w:t>fully connected layers for each section (shop, bench, board)</w:t>
       </w:r>
       <w:r>
         <w:rPr>
@@ -1116,20 +1211,6 @@
         </w:rPr>
         <w:t xml:space="preserve">. These feed into a final combined feature layer that outputs Q-values across the action space. Our reward system is carefully calibrated to promote strategic decision-making, offering positive reinforcement for effective actions such as optimal unit placement and combat victories, while discouraging suboptimal choices through negative feedback when the agent ends turns with unoccupied board spaces or suffers defeats in battle. </w:t>
       </w:r>
-    </w:p>
-    <w:p>
-      <w:pPr>
-        <w:tabs>
-          <w:tab w:val="left" w:pos="709"/>
-        </w:tabs>
-        <w:spacing w:line="480" w:lineRule="auto"/>
-        <w:rPr>
-          <w:rFonts w:ascii="Times New Roman" w:eastAsia="Times New Roman" w:hAnsi="Times New Roman" w:cs="Times New Roman"/>
-          <w:color w:val="000000" w:themeColor="text1"/>
-          <w:kern w:val="0"/>
-          <w14:ligatures w14:val="none"/>
-        </w:rPr>
-      </w:pPr>
     </w:p>
     <w:p>
       <w:pPr>
@@ -1225,7 +1306,70 @@
           <w:kern w:val="0"/>
           <w14:ligatures w14:val="none"/>
         </w:rPr>
-        <w:t xml:space="preserve">At this early stage of development, the agent struggles to consistently produce winning strategies. In the initial 100 episodes of training, most episodes yielded </w:t>
+        <w:t>In the early stages of our</w:t>
+      </w:r>
+      <w:r>
+        <w:rPr>
+          <w:rFonts w:ascii="Times New Roman" w:eastAsia="Times New Roman" w:hAnsi="Times New Roman" w:cs="Times New Roman"/>
+          <w:color w:val="000000" w:themeColor="text1"/>
+          <w:kern w:val="0"/>
+          <w14:ligatures w14:val="none"/>
+        </w:rPr>
+        <w:t xml:space="preserve"> development, the agent struggle</w:t>
+      </w:r>
+      <w:r>
+        <w:rPr>
+          <w:rFonts w:ascii="Times New Roman" w:eastAsia="Times New Roman" w:hAnsi="Times New Roman" w:cs="Times New Roman"/>
+          <w:color w:val="000000" w:themeColor="text1"/>
+          <w:kern w:val="0"/>
+          <w14:ligatures w14:val="none"/>
+        </w:rPr>
+        <w:t>d</w:t>
+      </w:r>
+      <w:r>
+        <w:rPr>
+          <w:rFonts w:ascii="Times New Roman" w:eastAsia="Times New Roman" w:hAnsi="Times New Roman" w:cs="Times New Roman"/>
+          <w:color w:val="000000" w:themeColor="text1"/>
+          <w:kern w:val="0"/>
+          <w14:ligatures w14:val="none"/>
+        </w:rPr>
+        <w:t xml:space="preserve"> to consistently produce </w:t>
+      </w:r>
+      <w:r>
+        <w:rPr>
+          <w:rFonts w:ascii="Times New Roman" w:eastAsia="Times New Roman" w:hAnsi="Times New Roman" w:cs="Times New Roman"/>
+          <w:color w:val="000000" w:themeColor="text1"/>
+          <w:kern w:val="0"/>
+          <w14:ligatures w14:val="none"/>
+        </w:rPr>
+        <w:t xml:space="preserve">an effective </w:t>
+      </w:r>
+      <w:r>
+        <w:rPr>
+          <w:rFonts w:ascii="Times New Roman" w:eastAsia="Times New Roman" w:hAnsi="Times New Roman" w:cs="Times New Roman"/>
+          <w:color w:val="000000" w:themeColor="text1"/>
+          <w:kern w:val="0"/>
+          <w14:ligatures w14:val="none"/>
+        </w:rPr>
+        <w:t>winning strateg</w:t>
+      </w:r>
+      <w:r>
+        <w:rPr>
+          <w:rFonts w:ascii="Times New Roman" w:eastAsia="Times New Roman" w:hAnsi="Times New Roman" w:cs="Times New Roman"/>
+          <w:color w:val="000000" w:themeColor="text1"/>
+          <w:kern w:val="0"/>
+          <w14:ligatures w14:val="none"/>
+        </w:rPr>
+        <w:t>y</w:t>
+      </w:r>
+      <w:r>
+        <w:rPr>
+          <w:rFonts w:ascii="Times New Roman" w:eastAsia="Times New Roman" w:hAnsi="Times New Roman" w:cs="Times New Roman"/>
+          <w:color w:val="000000" w:themeColor="text1"/>
+          <w:kern w:val="0"/>
+          <w14:ligatures w14:val="none"/>
+        </w:rPr>
+        <w:t xml:space="preserve">. In the initial 100 episodes of training, most episodes yielded </w:t>
       </w:r>
       <w:r>
         <w:rPr>
@@ -1378,6 +1522,7 @@
           <w:kern w:val="0"/>
           <w14:ligatures w14:val="none"/>
         </w:rPr>
+        <w:lastRenderedPageBreak/>
         <w:t>remain</w:t>
       </w:r>
       <w:r>
@@ -1434,7 +1579,6 @@
           <w:kern w:val="0"/>
           <w14:ligatures w14:val="none"/>
         </w:rPr>
-        <w:lastRenderedPageBreak/>
         <w:drawing>
           <wp:inline distT="0" distB="0" distL="0" distR="0" wp14:anchorId="372FCEF3" wp14:editId="53130625">
             <wp:extent cx="4845988" cy="3230038"/>
@@ -1500,14 +1644,27 @@
       <w:r>
         <w:t xml:space="preserve">Figure </w:t>
       </w:r>
-      <w:fldSimple w:instr=" SEQ Figure \* ARABIC ">
-        <w:r>
-          <w:rPr>
-            <w:noProof/>
-          </w:rPr>
-          <w:t>1</w:t>
-        </w:r>
-      </w:fldSimple>
+      <w:r>
+        <w:fldChar w:fldCharType="begin"/>
+      </w:r>
+      <w:r>
+        <w:instrText xml:space="preserve"> SEQ Figure \* ARABIC </w:instrText>
+      </w:r>
+      <w:r>
+        <w:fldChar w:fldCharType="separate"/>
+      </w:r>
+      <w:r>
+        <w:rPr>
+          <w:noProof/>
+        </w:rPr>
+        <w:t>1</w:t>
+      </w:r>
+      <w:r>
+        <w:rPr>
+          <w:noProof/>
+        </w:rPr>
+        <w:fldChar w:fldCharType="end"/>
+      </w:r>
       <w:r>
         <w:t>. DQN Rewards</w:t>
       </w:r>
@@ -1604,7 +1761,25 @@
           <w:kern w:val="0"/>
           <w14:ligatures w14:val="none"/>
         </w:rPr>
-        <w:t xml:space="preserve"> successfully shows a </w:t>
+        <w:t xml:space="preserve"> successfully show</w:t>
+      </w:r>
+      <w:r>
+        <w:rPr>
+          <w:rFonts w:ascii="Times New Roman" w:eastAsia="Times New Roman" w:hAnsi="Times New Roman" w:cs="Times New Roman"/>
+          <w:color w:val="000000" w:themeColor="text1"/>
+          <w:kern w:val="0"/>
+          <w14:ligatures w14:val="none"/>
+        </w:rPr>
+        <w:t>ed</w:t>
+      </w:r>
+      <w:r>
+        <w:rPr>
+          <w:rFonts w:ascii="Times New Roman" w:eastAsia="Times New Roman" w:hAnsi="Times New Roman" w:cs="Times New Roman"/>
+          <w:color w:val="000000" w:themeColor="text1"/>
+          <w:kern w:val="0"/>
+          <w14:ligatures w14:val="none"/>
+        </w:rPr>
+        <w:t xml:space="preserve"> a </w:t>
       </w:r>
       <w:r>
         <w:rPr>
@@ -1631,7 +1806,43 @@
           <w:kern w:val="0"/>
           <w14:ligatures w14:val="none"/>
         </w:rPr>
-        <w:t xml:space="preserve"> over time, but the agent has not yet converged to a strong policy. </w:t>
+        <w:t xml:space="preserve"> over time, but the agent </w:t>
+      </w:r>
+      <w:r>
+        <w:rPr>
+          <w:rFonts w:ascii="Times New Roman" w:eastAsia="Times New Roman" w:hAnsi="Times New Roman" w:cs="Times New Roman"/>
+          <w:color w:val="000000" w:themeColor="text1"/>
+          <w:kern w:val="0"/>
+          <w14:ligatures w14:val="none"/>
+        </w:rPr>
+        <w:t>was not yet able to converge</w:t>
+      </w:r>
+      <w:r>
+        <w:rPr>
+          <w:rFonts w:ascii="Times New Roman" w:eastAsia="Times New Roman" w:hAnsi="Times New Roman" w:cs="Times New Roman"/>
+          <w:color w:val="000000" w:themeColor="text1"/>
+          <w:kern w:val="0"/>
+          <w14:ligatures w14:val="none"/>
+        </w:rPr>
+        <w:t xml:space="preserve"> </w:t>
+      </w:r>
+      <w:r>
+        <w:rPr>
+          <w:rFonts w:ascii="Times New Roman" w:eastAsia="Times New Roman" w:hAnsi="Times New Roman" w:cs="Times New Roman"/>
+          <w:color w:val="000000" w:themeColor="text1"/>
+          <w:kern w:val="0"/>
+          <w14:ligatures w14:val="none"/>
+        </w:rPr>
+        <w:t>to</w:t>
+      </w:r>
+      <w:r>
+        <w:rPr>
+          <w:rFonts w:ascii="Times New Roman" w:eastAsia="Times New Roman" w:hAnsi="Times New Roman" w:cs="Times New Roman"/>
+          <w:color w:val="000000" w:themeColor="text1"/>
+          <w:kern w:val="0"/>
+          <w14:ligatures w14:val="none"/>
+        </w:rPr>
+        <w:t xml:space="preserve"> a strong policy. </w:t>
       </w:r>
       <w:r>
         <w:rPr>
@@ -1672,6 +1883,7 @@
           <w:kern w:val="0"/>
           <w14:ligatures w14:val="none"/>
         </w:rPr>
+        <w:lastRenderedPageBreak/>
         <w:tab/>
         <w:t>In terms of combat performance, the agent’s win rate remained below 50% when facing our rule-based opponent, which follows simple yet effective heuristics. The most common failure modes included:</w:t>
       </w:r>
@@ -1701,7 +1913,25 @@
           <w:kern w:val="0"/>
           <w14:ligatures w14:val="none"/>
         </w:rPr>
-        <w:t>Poor unit positioning with ranged units placed in vulnerable front-line positions</w:t>
+        <w:t xml:space="preserve">Poor unit positioning with </w:t>
+      </w:r>
+      <w:r>
+        <w:rPr>
+          <w:rFonts w:ascii="Times New Roman" w:eastAsia="Times New Roman" w:hAnsi="Times New Roman" w:cs="Times New Roman"/>
+          <w:color w:val="000000" w:themeColor="text1"/>
+          <w:kern w:val="0"/>
+          <w14:ligatures w14:val="none"/>
+        </w:rPr>
+        <w:t>incorrect</w:t>
+      </w:r>
+      <w:r>
+        <w:rPr>
+          <w:rFonts w:ascii="Times New Roman" w:eastAsia="Times New Roman" w:hAnsi="Times New Roman" w:cs="Times New Roman"/>
+          <w:color w:val="000000" w:themeColor="text1"/>
+          <w:kern w:val="0"/>
+          <w14:ligatures w14:val="none"/>
+        </w:rPr>
+        <w:t xml:space="preserve"> units placed in vulnerable front-line positions</w:t>
       </w:r>
     </w:p>
     <w:p>
@@ -1729,7 +1959,6 @@
           <w:kern w:val="0"/>
           <w14:ligatures w14:val="none"/>
         </w:rPr>
-        <w:lastRenderedPageBreak/>
         <w:t>Suboptimal gold management, often depleting resources early rather than building economy</w:t>
       </w:r>
     </w:p>
@@ -2031,7 +2260,17 @@
           <w14:ligatures w14:val="none"/>
         </w:rPr>
         <w:tab/>
-        <w:t>The expansive action space presents another substantial hurdle. Our agent must navigate a complex decision landscape including shop purchases, strategic rerolls, board placements, unit repositioning, and economy-based leveling actions. Despite our efforts to structure observation inputs and embed unit features effectively, the action space remains challenging to explore efficiently without incorporating domain knowledge or implementing curriculum learning approaches as mentioned in some prior arts. During early training episodes, we frequently observed the agent attempting non-beneficial or even impossible actions</w:t>
+        <w:t xml:space="preserve">The expansive action space presents another substantial hurdle. Our agent must navigate a complex decision landscape including shop purchases, strategic rerolls, board placements, unit repositioning, and economy-based leveling actions. Despite our efforts to structure observation </w:t>
+      </w:r>
+      <w:r>
+        <w:rPr>
+          <w:rFonts w:ascii="Times New Roman" w:eastAsia="Times New Roman" w:hAnsi="Times New Roman" w:cs="Times New Roman"/>
+          <w:color w:val="000000" w:themeColor="text1"/>
+          <w:kern w:val="0"/>
+          <w14:ligatures w14:val="none"/>
+        </w:rPr>
+        <w:lastRenderedPageBreak/>
+        <w:t>inputs and embed unit features effectively, the action space remains challenging to explore efficiently without incorporating domain knowledge or implementing curriculum learning approaches as mentioned in some prior arts. During early training episodes, we frequently observed the agent attempting non-beneficial or even impossible actions</w:t>
       </w:r>
       <w:r>
         <w:rPr>
@@ -2049,17 +2288,7 @@
           <w:kern w:val="0"/>
           <w14:ligatures w14:val="none"/>
         </w:rPr>
-        <w:t xml:space="preserve">such as purchasing </w:t>
-      </w:r>
-      <w:r>
-        <w:rPr>
-          <w:rFonts w:ascii="Times New Roman" w:eastAsia="Times New Roman" w:hAnsi="Times New Roman" w:cs="Times New Roman"/>
-          <w:color w:val="000000" w:themeColor="text1"/>
-          <w:kern w:val="0"/>
-          <w14:ligatures w14:val="none"/>
-        </w:rPr>
-        <w:lastRenderedPageBreak/>
-        <w:t xml:space="preserve">units or leveling up without sufficient gold or attempting to move non-existent units. While we introduced small negative rewards to discourage these invalid actions, this exploration inefficiency remains a significant barrier to learning. </w:t>
+        <w:t xml:space="preserve">such as purchasing units or leveling up without sufficient gold or attempting to move non-existent units. While we introduced small negative rewards to discourage these invalid actions, this exploration inefficiency remains a significant barrier to learning. </w:t>
       </w:r>
     </w:p>
     <w:p>
@@ -2154,6 +2383,34 @@
         </w:rPr>
         <w:t>we believe the performance can be substantially improved. Future work might explore implementing hierarchical Reinforcement Learning approaches to better handle the distinct decision layers inherent in Auto Chess.</w:t>
       </w:r>
+    </w:p>
+    <w:p>
+      <w:pPr>
+        <w:tabs>
+          <w:tab w:val="left" w:pos="709"/>
+        </w:tabs>
+        <w:spacing w:line="480" w:lineRule="auto"/>
+        <w:rPr>
+          <w:rFonts w:ascii="Times New Roman" w:eastAsia="Times New Roman" w:hAnsi="Times New Roman" w:cs="Times New Roman"/>
+          <w:color w:val="000000" w:themeColor="text1"/>
+          <w:kern w:val="0"/>
+          <w14:ligatures w14:val="none"/>
+        </w:rPr>
+      </w:pPr>
+    </w:p>
+    <w:p>
+      <w:pPr>
+        <w:tabs>
+          <w:tab w:val="left" w:pos="709"/>
+        </w:tabs>
+        <w:spacing w:line="480" w:lineRule="auto"/>
+        <w:rPr>
+          <w:rFonts w:ascii="Times New Roman" w:eastAsia="Times New Roman" w:hAnsi="Times New Roman" w:cs="Times New Roman"/>
+          <w:color w:val="000000" w:themeColor="text1"/>
+          <w:kern w:val="0"/>
+          <w14:ligatures w14:val="none"/>
+        </w:rPr>
+      </w:pPr>
     </w:p>
     <w:p>
       <w:pPr>
@@ -2181,6 +2438,7 @@
           <w:kern w:val="0"/>
           <w14:ligatures w14:val="none"/>
         </w:rPr>
+        <w:lastRenderedPageBreak/>
         <w:t>Conclusion and Future Work</w:t>
       </w:r>
     </w:p>
@@ -2199,7 +2457,25 @@
         <w:rPr>
           <w:rFonts w:ascii="Times New Roman" w:hAnsi="Times New Roman" w:cs="Times New Roman"/>
         </w:rPr>
-        <w:t>Our project successfully developed a custom Auto Chess environment and implemented a Deep Q-Network agent to learn strategic gameplay through Reinforcement Learning. The environment we engineered effectively captures the core mechanics of the Auto Chess game</w:t>
+        <w:t>We</w:t>
+      </w:r>
+      <w:r>
+        <w:rPr>
+          <w:rFonts w:ascii="Times New Roman" w:hAnsi="Times New Roman" w:cs="Times New Roman"/>
+        </w:rPr>
+        <w:t xml:space="preserve"> successfully developed a custom Auto Chess environment and implemented a Deep Q-Network agent to learn strategic gameplay through Reinforcement Learning. The environment we engineered effectively capture</w:t>
+      </w:r>
+      <w:r>
+        <w:rPr>
+          <w:rFonts w:ascii="Times New Roman" w:hAnsi="Times New Roman" w:cs="Times New Roman"/>
+        </w:rPr>
+        <w:t>s</w:t>
+      </w:r>
+      <w:r>
+        <w:rPr>
+          <w:rFonts w:ascii="Times New Roman" w:hAnsi="Times New Roman" w:cs="Times New Roman"/>
+        </w:rPr>
+        <w:t xml:space="preserve"> the core mechanics of the Auto Chess game</w:t>
       </w:r>
       <w:r>
         <w:rPr>
@@ -2217,17 +2493,7 @@
           <w:kern w:val="0"/>
           <w14:ligatures w14:val="none"/>
         </w:rPr>
-        <w:t xml:space="preserve">including resource management, unit acquisition and positioning, tier upgrades, and combat resolution. While our agent has not yet achieved mastery of the game, the progressive learning </w:t>
-      </w:r>
-      <w:r>
-        <w:rPr>
-          <w:rFonts w:ascii="Times New Roman" w:eastAsia="Times New Roman" w:hAnsi="Times New Roman" w:cs="Times New Roman"/>
-          <w:color w:val="000000" w:themeColor="text1"/>
-          <w:kern w:val="0"/>
-          <w14:ligatures w14:val="none"/>
-        </w:rPr>
-        <w:lastRenderedPageBreak/>
-        <w:t>behaviors observed demonstrate the viability of applying Reinforcement Learning techniques to complex, multi-phase games with delayed rewards.</w:t>
+        <w:t>including resource management, unit acquisition and positioning, tier upgrades, and combat resolution. While our agent has not yet achieved mastery of the game, the progressive learning behaviors observed demonstrate the viability of applying Reinforcement Learning techniques to complex, multi-phase games with delayed rewards.</w:t>
       </w:r>
     </w:p>
     <w:p>
@@ -2266,7 +2532,25 @@
           <w:kern w:val="0"/>
           <w14:ligatures w14:val="none"/>
         </w:rPr>
-        <w:t>several critical challenges inherent to applying Reinforcement Learning in such environments: the difficulty of learning from sparse, delayed rewards; the inefficiency or exploration in expansive, combinatorial action spaces; and the technical complexities of designing robust simulation environments that accurately model strategic gameplay while maintaining computational efficiency.</w:t>
+        <w:t>several critical challenges inherent to applying Reinforcement Learning in such environments: the difficulty of learning from sparse, delayed rewards; the inefficiency o</w:t>
+      </w:r>
+      <w:r>
+        <w:rPr>
+          <w:rFonts w:ascii="Times New Roman" w:eastAsia="Times New Roman" w:hAnsi="Times New Roman" w:cs="Times New Roman"/>
+          <w:color w:val="000000" w:themeColor="text1"/>
+          <w:kern w:val="0"/>
+          <w14:ligatures w14:val="none"/>
+        </w:rPr>
+        <w:t>f</w:t>
+      </w:r>
+      <w:r>
+        <w:rPr>
+          <w:rFonts w:ascii="Times New Roman" w:eastAsia="Times New Roman" w:hAnsi="Times New Roman" w:cs="Times New Roman"/>
+          <w:color w:val="000000" w:themeColor="text1"/>
+          <w:kern w:val="0"/>
+          <w14:ligatures w14:val="none"/>
+        </w:rPr>
+        <w:t xml:space="preserve"> exploration in expansive, combinatorial action spaces; and the technical complexities of designing robust simulation environments that accurately model strategic gameplay while maintaining computational efficiency.</w:t>
       </w:r>
     </w:p>
     <w:p>
@@ -2396,6 +2680,7 @@
           <w:kern w:val="0"/>
           <w14:ligatures w14:val="none"/>
         </w:rPr>
+        <w:lastRenderedPageBreak/>
         <w:t>Extending the training duration and conducting systematic hyperparameter optimization to enhance convergence and performance.</w:t>
       </w:r>
     </w:p>
@@ -2442,17 +2727,43 @@
           <w:kern w:val="0"/>
           <w14:ligatures w14:val="none"/>
         </w:rPr>
-        <w:t xml:space="preserve">This project not only demonstrates the potential of Reinforcement Learning in complex strategic decision-making environments but also establishes a foundation for future research into </w:t>
-      </w:r>
-      <w:r>
-        <w:rPr>
-          <w:rFonts w:ascii="Times New Roman" w:eastAsia="Times New Roman" w:hAnsi="Times New Roman" w:cs="Times New Roman"/>
-          <w:color w:val="000000" w:themeColor="text1"/>
-          <w:kern w:val="0"/>
-          <w14:ligatures w14:val="none"/>
-        </w:rPr>
-        <w:lastRenderedPageBreak/>
-        <w:t>intelligent for Auto Chess and similar strategy games. The process of designing and implementing this system</w:t>
+        <w:t xml:space="preserve">This project not only demonstrates the </w:t>
+      </w:r>
+      <w:r>
+        <w:rPr>
+          <w:rFonts w:ascii="Times New Roman" w:eastAsia="Times New Roman" w:hAnsi="Times New Roman" w:cs="Times New Roman"/>
+          <w:color w:val="000000" w:themeColor="text1"/>
+          <w:kern w:val="0"/>
+          <w14:ligatures w14:val="none"/>
+        </w:rPr>
+        <w:t>capabilities</w:t>
+      </w:r>
+      <w:r>
+        <w:rPr>
+          <w:rFonts w:ascii="Times New Roman" w:eastAsia="Times New Roman" w:hAnsi="Times New Roman" w:cs="Times New Roman"/>
+          <w:color w:val="000000" w:themeColor="text1"/>
+          <w:kern w:val="0"/>
+          <w14:ligatures w14:val="none"/>
+        </w:rPr>
+        <w:t xml:space="preserve"> of Reinforcement Learning in complex strategic decision-making environments but also establishes a foundation for future research into Auto Chess</w:t>
+      </w:r>
+      <w:r>
+        <w:rPr>
+          <w:rFonts w:ascii="Times New Roman" w:eastAsia="Times New Roman" w:hAnsi="Times New Roman" w:cs="Times New Roman"/>
+          <w:color w:val="000000" w:themeColor="text1"/>
+          <w:kern w:val="0"/>
+          <w14:ligatures w14:val="none"/>
+        </w:rPr>
+        <w:t xml:space="preserve"> </w:t>
+      </w:r>
+      <w:r>
+        <w:rPr>
+          <w:rFonts w:ascii="Times New Roman" w:eastAsia="Times New Roman" w:hAnsi="Times New Roman" w:cs="Times New Roman"/>
+          <w:color w:val="000000" w:themeColor="text1"/>
+          <w:kern w:val="0"/>
+          <w14:ligatures w14:val="none"/>
+        </w:rPr>
+        <w:t>and similar strategy games. The process of designing and implementing this system</w:t>
       </w:r>
       <w:r>
         <w:rPr>
@@ -2511,6 +2822,60 @@
         </w:rPr>
         <w:t>The experience of watching our agent gradually develop strategic behaviors, despite the inherent complexity of the game, was particularly rewarding and offers encouraging evidence that Reinforcement Learning can be effectively applied to sophisticated decision-making systems that require both tactical awareness and long-term planning.</w:t>
       </w:r>
+    </w:p>
+    <w:p>
+      <w:pPr>
+        <w:spacing w:line="480" w:lineRule="auto"/>
+        <w:ind w:firstLine="709"/>
+        <w:rPr>
+          <w:rFonts w:ascii="Times New Roman" w:hAnsi="Times New Roman" w:cs="Times New Roman"/>
+        </w:rPr>
+      </w:pPr>
+    </w:p>
+    <w:p>
+      <w:pPr>
+        <w:spacing w:line="480" w:lineRule="auto"/>
+        <w:ind w:firstLine="709"/>
+        <w:rPr>
+          <w:rFonts w:ascii="Times New Roman" w:hAnsi="Times New Roman" w:cs="Times New Roman"/>
+        </w:rPr>
+      </w:pPr>
+    </w:p>
+    <w:p>
+      <w:pPr>
+        <w:spacing w:line="480" w:lineRule="auto"/>
+        <w:ind w:firstLine="709"/>
+        <w:rPr>
+          <w:rFonts w:ascii="Times New Roman" w:hAnsi="Times New Roman" w:cs="Times New Roman"/>
+        </w:rPr>
+      </w:pPr>
+    </w:p>
+    <w:p>
+      <w:pPr>
+        <w:spacing w:line="480" w:lineRule="auto"/>
+        <w:ind w:firstLine="709"/>
+        <w:rPr>
+          <w:rFonts w:ascii="Times New Roman" w:hAnsi="Times New Roman" w:cs="Times New Roman"/>
+        </w:rPr>
+      </w:pPr>
+    </w:p>
+    <w:p>
+      <w:pPr>
+        <w:spacing w:line="480" w:lineRule="auto"/>
+        <w:ind w:firstLine="709"/>
+        <w:rPr>
+          <w:rFonts w:ascii="Times New Roman" w:hAnsi="Times New Roman" w:cs="Times New Roman"/>
+        </w:rPr>
+      </w:pPr>
+    </w:p>
+    <w:p>
+      <w:pPr>
+        <w:spacing w:line="480" w:lineRule="auto"/>
+        <w:ind w:firstLine="709"/>
+        <w:rPr>
+          <w:rFonts w:ascii="Times New Roman" w:hAnsi="Times New Roman" w:cs="Times New Roman"/>
+        </w:rPr>
+      </w:pPr>
     </w:p>
     <w:p>
       <w:pPr>
@@ -2535,6 +2900,7 @@
           <w:rFonts w:ascii="Times New Roman" w:eastAsia="Georgia" w:hAnsi="Times New Roman" w:cs="Times New Roman"/>
           <w:i/>
         </w:rPr>
+        <w:lastRenderedPageBreak/>
         <w:t>References</w:t>
       </w:r>
     </w:p>
@@ -2567,7 +2933,23 @@
             <w:rFonts w:ascii="Times New Roman" w:hAnsi="Times New Roman" w:cs="Times New Roman"/>
             <w:color w:val="0000E9"/>
           </w:rPr>
-          <w:t>https://www.youtube.com/watch?v=8EsQkFxWYhU</w:t>
+          <w:t>https://www.y</w:t>
+        </w:r>
+        <w:r>
+          <w:rPr>
+            <w:rStyle w:val="Hyperlink"/>
+            <w:rFonts w:ascii="Times New Roman" w:hAnsi="Times New Roman" w:cs="Times New Roman"/>
+            <w:color w:val="0000E9"/>
+          </w:rPr>
+          <w:t>o</w:t>
+        </w:r>
+        <w:r>
+          <w:rPr>
+            <w:rStyle w:val="Hyperlink"/>
+            <w:rFonts w:ascii="Times New Roman" w:hAnsi="Times New Roman" w:cs="Times New Roman"/>
+            <w:color w:val="0000E9"/>
+          </w:rPr>
+          <w:t>utube.com/watch?v=8EsQkFxWYhU</w:t>
         </w:r>
       </w:hyperlink>
     </w:p>
@@ -2606,7 +2988,23 @@
             <w:rFonts w:ascii="Times New Roman" w:hAnsi="Times New Roman" w:cs="Times New Roman"/>
             <w:color w:val="0000E9"/>
           </w:rPr>
-          <w:t>https://media.gdcvault.com/gdc2023/Slides/Simulating++Teamfight+Tactics_Cao_Ran.pdf</w:t>
+          <w:t>https://media.gdcvault</w:t>
+        </w:r>
+        <w:r>
+          <w:rPr>
+            <w:rStyle w:val="Hyperlink"/>
+            <w:rFonts w:ascii="Times New Roman" w:hAnsi="Times New Roman" w:cs="Times New Roman"/>
+            <w:color w:val="0000E9"/>
+          </w:rPr>
+          <w:t>.</w:t>
+        </w:r>
+        <w:r>
+          <w:rPr>
+            <w:rStyle w:val="Hyperlink"/>
+            <w:rFonts w:ascii="Times New Roman" w:hAnsi="Times New Roman" w:cs="Times New Roman"/>
+            <w:color w:val="0000E9"/>
+          </w:rPr>
+          <w:t>com/gdc2023/Slides/Simulating++Teamfight+Tactics_Cao_Ran.pdf</w:t>
         </w:r>
       </w:hyperlink>
     </w:p>
@@ -2631,7 +3029,23 @@
             <w:rFonts w:ascii="Times New Roman" w:hAnsi="Times New Roman" w:cs="Times New Roman"/>
             <w:color w:val="0000E9"/>
           </w:rPr>
-          <w:t>https://medium.com/@samgill1256/reinforcement-learning-in-chess-73d97fad96b3</w:t>
+          <w:t>https://medium.com/@s</w:t>
+        </w:r>
+        <w:r>
+          <w:rPr>
+            <w:rStyle w:val="Hyperlink"/>
+            <w:rFonts w:ascii="Times New Roman" w:hAnsi="Times New Roman" w:cs="Times New Roman"/>
+            <w:color w:val="0000E9"/>
+          </w:rPr>
+          <w:t>a</w:t>
+        </w:r>
+        <w:r>
+          <w:rPr>
+            <w:rStyle w:val="Hyperlink"/>
+            <w:rFonts w:ascii="Times New Roman" w:hAnsi="Times New Roman" w:cs="Times New Roman"/>
+            <w:color w:val="0000E9"/>
+          </w:rPr>
+          <w:t>mgill1256/reinforcement-learning-in-chess-73d97fad96b3</w:t>
         </w:r>
       </w:hyperlink>
     </w:p>
@@ -2689,6 +3103,120 @@
 <file path=word/numbering.xml><?xml version="1.0" encoding="utf-8"?>
 <w:numbering xmlns:wpc="http://schemas.microsoft.com/office/word/2010/wordprocessingCanvas" xmlns:cx="http://schemas.microsoft.com/office/drawing/2014/chartex" xmlns:cx1="http://schemas.microsoft.com/office/drawing/2015/9/8/chartex" xmlns:cx2="http://schemas.microsoft.com/office/drawing/2015/10/21/chartex" xmlns:cx3="http://schemas.microsoft.com/office/drawing/2016/5/9/chartex" xmlns:cx4="http://schemas.microsoft.com/office/drawing/2016/5/10/chartex" xmlns:cx5="http://schemas.microsoft.com/office/drawing/2016/5/11/chartex" xmlns:cx6="http://schemas.microsoft.com/office/drawing/2016/5/12/chartex" xmlns:cx7="http://schemas.microsoft.com/office/drawing/2016/5/13/chartex" xmlns:cx8="http://schemas.microsoft.com/office/drawing/2016/5/14/chartex" xmlns:mc="http://schemas.openxmlformats.org/markup-compatibility/2006" xmlns:aink="http://schemas.microsoft.com/office/drawing/2016/ink" xmlns:am3d="http://schemas.microsoft.com/office/drawing/2017/model3d" xmlns:o="urn:schemas-microsoft-com:office:office" xmlns:oel="http://schemas.microsoft.com/office/2019/extlst" xmlns:r="http://schemas.openxmlformats.org/officeDocument/2006/relationships" xmlns:m="http://schemas.openxmlformats.org/officeDocument/2006/math" xmlns:v="urn:schemas-microsoft-com:vml" xmlns:wp14="http://schemas.microsoft.com/office/word/2010/wordprocessingDrawing" xmlns:wp="http://schemas.openxmlformats.org/drawingml/2006/wordprocessingDrawing" xmlns:w10="urn:schemas-microsoft-com:office:word" xmlns:w="http://schemas.openxmlformats.org/wordprocessingml/2006/main" xmlns:w14="http://schemas.microsoft.com/office/word/2010/wordml" xmlns:w15="http://schemas.microsoft.com/office/word/2012/wordml" xmlns:w16cex="http://schemas.microsoft.com/office/word/2018/wordml/cex" xmlns:w16cid="http://schemas.microsoft.com/office/word/2016/wordml/cid" xmlns:w16="http://schemas.microsoft.com/office/word/2018/wordml" xmlns:w16du="http://schemas.microsoft.com/office/word/2023/wordml/word16du" xmlns:w16sdtdh="http://schemas.microsoft.com/office/word/2020/wordml/sdtdatahash" xmlns:w16sdtfl="http://schemas.microsoft.com/office/word/2024/wordml/sdtformatlock" xmlns:w16se="http://schemas.microsoft.com/office/word/2015/wordml/symex" xmlns:wpg="http://schemas.microsoft.com/office/word/2010/wordprocessingGroup" xmlns:wpi="http://schemas.microsoft.com/office/word/2010/wordprocessingInk" xmlns:wne="http://schemas.microsoft.com/office/word/2006/wordml" xmlns:wps="http://schemas.microsoft.com/office/word/2010/wordprocessingShape" mc:Ignorable="w14 w15 w16se w16cid w16 w16cex w16sdtdh w16sdtfl w16du wp14">
   <w:abstractNum w:abstractNumId="0" w15:restartNumberingAfterBreak="0">
+    <w:nsid w:val="048353CF"/>
+    <w:multiLevelType w:val="multilevel"/>
+    <w:tmpl w:val="FCACE4F0"/>
+    <w:styleLink w:val="CurrentList3"/>
+    <w:lvl w:ilvl="0">
+      <w:start w:val="1"/>
+      <w:numFmt w:val="bullet"/>
+      <w:lvlText w:val=""/>
+      <w:lvlJc w:val="left"/>
+      <w:pPr>
+        <w:ind w:left="1080" w:hanging="360"/>
+      </w:pPr>
+      <w:rPr>
+        <w:rFonts w:ascii="Symbol" w:hAnsi="Symbol" w:hint="default"/>
+      </w:rPr>
+    </w:lvl>
+    <w:lvl w:ilvl="1">
+      <w:start w:val="1"/>
+      <w:numFmt w:val="bullet"/>
+      <w:lvlText w:val="o"/>
+      <w:lvlJc w:val="left"/>
+      <w:pPr>
+        <w:ind w:left="1440" w:hanging="360"/>
+      </w:pPr>
+      <w:rPr>
+        <w:rFonts w:ascii="Courier New" w:hAnsi="Courier New" w:cs="Courier New" w:hint="default"/>
+      </w:rPr>
+    </w:lvl>
+    <w:lvl w:ilvl="2">
+      <w:start w:val="1"/>
+      <w:numFmt w:val="bullet"/>
+      <w:lvlText w:val=""/>
+      <w:lvlJc w:val="left"/>
+      <w:pPr>
+        <w:ind w:left="2160" w:hanging="360"/>
+      </w:pPr>
+      <w:rPr>
+        <w:rFonts w:ascii="Wingdings" w:hAnsi="Wingdings" w:hint="default"/>
+      </w:rPr>
+    </w:lvl>
+    <w:lvl w:ilvl="3">
+      <w:start w:val="1"/>
+      <w:numFmt w:val="bullet"/>
+      <w:lvlText w:val=""/>
+      <w:lvlJc w:val="left"/>
+      <w:pPr>
+        <w:ind w:left="2880" w:hanging="360"/>
+      </w:pPr>
+      <w:rPr>
+        <w:rFonts w:ascii="Symbol" w:hAnsi="Symbol" w:hint="default"/>
+      </w:rPr>
+    </w:lvl>
+    <w:lvl w:ilvl="4">
+      <w:start w:val="1"/>
+      <w:numFmt w:val="bullet"/>
+      <w:lvlText w:val="o"/>
+      <w:lvlJc w:val="left"/>
+      <w:pPr>
+        <w:ind w:left="3600" w:hanging="360"/>
+      </w:pPr>
+      <w:rPr>
+        <w:rFonts w:ascii="Courier New" w:hAnsi="Courier New" w:cs="Courier New" w:hint="default"/>
+      </w:rPr>
+    </w:lvl>
+    <w:lvl w:ilvl="5">
+      <w:start w:val="1"/>
+      <w:numFmt w:val="bullet"/>
+      <w:lvlText w:val=""/>
+      <w:lvlJc w:val="left"/>
+      <w:pPr>
+        <w:ind w:left="4320" w:hanging="360"/>
+      </w:pPr>
+      <w:rPr>
+        <w:rFonts w:ascii="Wingdings" w:hAnsi="Wingdings" w:hint="default"/>
+      </w:rPr>
+    </w:lvl>
+    <w:lvl w:ilvl="6">
+      <w:start w:val="1"/>
+      <w:numFmt w:val="bullet"/>
+      <w:lvlText w:val=""/>
+      <w:lvlJc w:val="left"/>
+      <w:pPr>
+        <w:ind w:left="5040" w:hanging="360"/>
+      </w:pPr>
+      <w:rPr>
+        <w:rFonts w:ascii="Symbol" w:hAnsi="Symbol" w:hint="default"/>
+      </w:rPr>
+    </w:lvl>
+    <w:lvl w:ilvl="7">
+      <w:start w:val="1"/>
+      <w:numFmt w:val="bullet"/>
+      <w:lvlText w:val="o"/>
+      <w:lvlJc w:val="left"/>
+      <w:pPr>
+        <w:ind w:left="5760" w:hanging="360"/>
+      </w:pPr>
+      <w:rPr>
+        <w:rFonts w:ascii="Courier New" w:hAnsi="Courier New" w:cs="Courier New" w:hint="default"/>
+      </w:rPr>
+    </w:lvl>
+    <w:lvl w:ilvl="8">
+      <w:start w:val="1"/>
+      <w:numFmt w:val="bullet"/>
+      <w:lvlText w:val=""/>
+      <w:lvlJc w:val="left"/>
+      <w:pPr>
+        <w:ind w:left="6480" w:hanging="360"/>
+      </w:pPr>
+      <w:rPr>
+        <w:rFonts w:ascii="Wingdings" w:hAnsi="Wingdings" w:hint="default"/>
+      </w:rPr>
+    </w:lvl>
+  </w:abstractNum>
+  <w:abstractNum w:abstractNumId="1" w15:restartNumberingAfterBreak="0">
     <w:nsid w:val="11593AD6"/>
     <w:multiLevelType w:val="hybridMultilevel"/>
     <w:tmpl w:val="E7F8C39E"/>
@@ -2801,7 +3329,7 @@
       </w:rPr>
     </w:lvl>
   </w:abstractNum>
-  <w:abstractNum w:abstractNumId="1" w15:restartNumberingAfterBreak="0">
+  <w:abstractNum w:abstractNumId="2" w15:restartNumberingAfterBreak="0">
     <w:nsid w:val="136659DC"/>
     <w:multiLevelType w:val="hybridMultilevel"/>
     <w:tmpl w:val="D526B798"/>
@@ -2913,7 +3441,7 @@
       </w:rPr>
     </w:lvl>
   </w:abstractNum>
-  <w:abstractNum w:abstractNumId="2" w15:restartNumberingAfterBreak="0">
+  <w:abstractNum w:abstractNumId="3" w15:restartNumberingAfterBreak="0">
     <w:nsid w:val="277615B7"/>
     <w:multiLevelType w:val="hybridMultilevel"/>
     <w:tmpl w:val="C7AC9554"/>
@@ -3026,7 +3554,119 @@
       </w:rPr>
     </w:lvl>
   </w:abstractNum>
-  <w:abstractNum w:abstractNumId="3" w15:restartNumberingAfterBreak="0">
+  <w:abstractNum w:abstractNumId="4" w15:restartNumberingAfterBreak="0">
+    <w:nsid w:val="510B5B55"/>
+    <w:multiLevelType w:val="hybridMultilevel"/>
+    <w:tmpl w:val="D65C39B2"/>
+    <w:lvl w:ilvl="0" w:tplc="26120DCE">
+      <w:numFmt w:val="bullet"/>
+      <w:lvlText w:val="-"/>
+      <w:lvlJc w:val="left"/>
+      <w:pPr>
+        <w:ind w:left="1080" w:hanging="360"/>
+      </w:pPr>
+      <w:rPr>
+        <w:rFonts w:ascii="Times New Roman" w:eastAsia="Georgia" w:hAnsi="Times New Roman" w:cs="Times New Roman" w:hint="default"/>
+      </w:rPr>
+    </w:lvl>
+    <w:lvl w:ilvl="1" w:tplc="04090003" w:tentative="1">
+      <w:start w:val="1"/>
+      <w:numFmt w:val="bullet"/>
+      <w:lvlText w:val="o"/>
+      <w:lvlJc w:val="left"/>
+      <w:pPr>
+        <w:ind w:left="1800" w:hanging="360"/>
+      </w:pPr>
+      <w:rPr>
+        <w:rFonts w:ascii="Courier New" w:hAnsi="Courier New" w:cs="Courier New" w:hint="default"/>
+      </w:rPr>
+    </w:lvl>
+    <w:lvl w:ilvl="2" w:tplc="04090005" w:tentative="1">
+      <w:start w:val="1"/>
+      <w:numFmt w:val="bullet"/>
+      <w:lvlText w:val=""/>
+      <w:lvlJc w:val="left"/>
+      <w:pPr>
+        <w:ind w:left="2520" w:hanging="360"/>
+      </w:pPr>
+      <w:rPr>
+        <w:rFonts w:ascii="Wingdings" w:hAnsi="Wingdings" w:hint="default"/>
+      </w:rPr>
+    </w:lvl>
+    <w:lvl w:ilvl="3" w:tplc="04090001" w:tentative="1">
+      <w:start w:val="1"/>
+      <w:numFmt w:val="bullet"/>
+      <w:lvlText w:val=""/>
+      <w:lvlJc w:val="left"/>
+      <w:pPr>
+        <w:ind w:left="3240" w:hanging="360"/>
+      </w:pPr>
+      <w:rPr>
+        <w:rFonts w:ascii="Symbol" w:hAnsi="Symbol" w:hint="default"/>
+      </w:rPr>
+    </w:lvl>
+    <w:lvl w:ilvl="4" w:tplc="04090003" w:tentative="1">
+      <w:start w:val="1"/>
+      <w:numFmt w:val="bullet"/>
+      <w:lvlText w:val="o"/>
+      <w:lvlJc w:val="left"/>
+      <w:pPr>
+        <w:ind w:left="3960" w:hanging="360"/>
+      </w:pPr>
+      <w:rPr>
+        <w:rFonts w:ascii="Courier New" w:hAnsi="Courier New" w:cs="Courier New" w:hint="default"/>
+      </w:rPr>
+    </w:lvl>
+    <w:lvl w:ilvl="5" w:tplc="04090005" w:tentative="1">
+      <w:start w:val="1"/>
+      <w:numFmt w:val="bullet"/>
+      <w:lvlText w:val=""/>
+      <w:lvlJc w:val="left"/>
+      <w:pPr>
+        <w:ind w:left="4680" w:hanging="360"/>
+      </w:pPr>
+      <w:rPr>
+        <w:rFonts w:ascii="Wingdings" w:hAnsi="Wingdings" w:hint="default"/>
+      </w:rPr>
+    </w:lvl>
+    <w:lvl w:ilvl="6" w:tplc="04090001" w:tentative="1">
+      <w:start w:val="1"/>
+      <w:numFmt w:val="bullet"/>
+      <w:lvlText w:val=""/>
+      <w:lvlJc w:val="left"/>
+      <w:pPr>
+        <w:ind w:left="5400" w:hanging="360"/>
+      </w:pPr>
+      <w:rPr>
+        <w:rFonts w:ascii="Symbol" w:hAnsi="Symbol" w:hint="default"/>
+      </w:rPr>
+    </w:lvl>
+    <w:lvl w:ilvl="7" w:tplc="04090003" w:tentative="1">
+      <w:start w:val="1"/>
+      <w:numFmt w:val="bullet"/>
+      <w:lvlText w:val="o"/>
+      <w:lvlJc w:val="left"/>
+      <w:pPr>
+        <w:ind w:left="6120" w:hanging="360"/>
+      </w:pPr>
+      <w:rPr>
+        <w:rFonts w:ascii="Courier New" w:hAnsi="Courier New" w:cs="Courier New" w:hint="default"/>
+      </w:rPr>
+    </w:lvl>
+    <w:lvl w:ilvl="8" w:tplc="04090005" w:tentative="1">
+      <w:start w:val="1"/>
+      <w:numFmt w:val="bullet"/>
+      <w:lvlText w:val=""/>
+      <w:lvlJc w:val="left"/>
+      <w:pPr>
+        <w:ind w:left="6840" w:hanging="360"/>
+      </w:pPr>
+      <w:rPr>
+        <w:rFonts w:ascii="Wingdings" w:hAnsi="Wingdings" w:hint="default"/>
+      </w:rPr>
+    </w:lvl>
+  </w:abstractNum>
+  <w:abstractNum w:abstractNumId="5" w15:restartNumberingAfterBreak="0">
     <w:nsid w:val="556A1A71"/>
     <w:multiLevelType w:val="hybridMultilevel"/>
     <w:tmpl w:val="DF4E5882"/>
@@ -3139,7 +3779,7 @@
       </w:rPr>
     </w:lvl>
   </w:abstractNum>
-  <w:abstractNum w:abstractNumId="4" w15:restartNumberingAfterBreak="0">
+  <w:abstractNum w:abstractNumId="6" w15:restartNumberingAfterBreak="0">
     <w:nsid w:val="623E2849"/>
     <w:multiLevelType w:val="hybridMultilevel"/>
     <w:tmpl w:val="5F9C5E62"/>
@@ -3225,7 +3865,7 @@
       </w:pPr>
     </w:lvl>
   </w:abstractNum>
-  <w:abstractNum w:abstractNumId="5" w15:restartNumberingAfterBreak="0">
+  <w:abstractNum w:abstractNumId="7" w15:restartNumberingAfterBreak="0">
     <w:nsid w:val="63395734"/>
     <w:multiLevelType w:val="multilevel"/>
     <w:tmpl w:val="5268D246"/>
@@ -3339,7 +3979,7 @@
       </w:rPr>
     </w:lvl>
   </w:abstractNum>
-  <w:abstractNum w:abstractNumId="6" w15:restartNumberingAfterBreak="0">
+  <w:abstractNum w:abstractNumId="8" w15:restartNumberingAfterBreak="0">
     <w:nsid w:val="669D639D"/>
     <w:multiLevelType w:val="multilevel"/>
     <w:tmpl w:val="E7F8C39E"/>
@@ -3453,7 +4093,7 @@
       </w:rPr>
     </w:lvl>
   </w:abstractNum>
-  <w:abstractNum w:abstractNumId="7" w15:restartNumberingAfterBreak="0">
+  <w:abstractNum w:abstractNumId="9" w15:restartNumberingAfterBreak="0">
     <w:nsid w:val="775B20BA"/>
     <w:multiLevelType w:val="hybridMultilevel"/>
     <w:tmpl w:val="5268D246"/>
@@ -3566,29 +4206,267 @@
       </w:rPr>
     </w:lvl>
   </w:abstractNum>
+  <w:abstractNum w:abstractNumId="10" w15:restartNumberingAfterBreak="0">
+    <w:nsid w:val="78506A32"/>
+    <w:multiLevelType w:val="hybridMultilevel"/>
+    <w:tmpl w:val="FCACE4F0"/>
+    <w:lvl w:ilvl="0" w:tplc="04090001">
+      <w:start w:val="1"/>
+      <w:numFmt w:val="bullet"/>
+      <w:lvlText w:val=""/>
+      <w:lvlJc w:val="left"/>
+      <w:pPr>
+        <w:ind w:left="1080" w:hanging="360"/>
+      </w:pPr>
+      <w:rPr>
+        <w:rFonts w:ascii="Symbol" w:hAnsi="Symbol" w:hint="default"/>
+      </w:rPr>
+    </w:lvl>
+    <w:lvl w:ilvl="1" w:tplc="04090003" w:tentative="1">
+      <w:start w:val="1"/>
+      <w:numFmt w:val="bullet"/>
+      <w:lvlText w:val="o"/>
+      <w:lvlJc w:val="left"/>
+      <w:pPr>
+        <w:ind w:left="1440" w:hanging="360"/>
+      </w:pPr>
+      <w:rPr>
+        <w:rFonts w:ascii="Courier New" w:hAnsi="Courier New" w:cs="Courier New" w:hint="default"/>
+      </w:rPr>
+    </w:lvl>
+    <w:lvl w:ilvl="2" w:tplc="04090005" w:tentative="1">
+      <w:start w:val="1"/>
+      <w:numFmt w:val="bullet"/>
+      <w:lvlText w:val=""/>
+      <w:lvlJc w:val="left"/>
+      <w:pPr>
+        <w:ind w:left="2160" w:hanging="360"/>
+      </w:pPr>
+      <w:rPr>
+        <w:rFonts w:ascii="Wingdings" w:hAnsi="Wingdings" w:hint="default"/>
+      </w:rPr>
+    </w:lvl>
+    <w:lvl w:ilvl="3" w:tplc="04090001" w:tentative="1">
+      <w:start w:val="1"/>
+      <w:numFmt w:val="bullet"/>
+      <w:lvlText w:val=""/>
+      <w:lvlJc w:val="left"/>
+      <w:pPr>
+        <w:ind w:left="2880" w:hanging="360"/>
+      </w:pPr>
+      <w:rPr>
+        <w:rFonts w:ascii="Symbol" w:hAnsi="Symbol" w:hint="default"/>
+      </w:rPr>
+    </w:lvl>
+    <w:lvl w:ilvl="4" w:tplc="04090003" w:tentative="1">
+      <w:start w:val="1"/>
+      <w:numFmt w:val="bullet"/>
+      <w:lvlText w:val="o"/>
+      <w:lvlJc w:val="left"/>
+      <w:pPr>
+        <w:ind w:left="3600" w:hanging="360"/>
+      </w:pPr>
+      <w:rPr>
+        <w:rFonts w:ascii="Courier New" w:hAnsi="Courier New" w:cs="Courier New" w:hint="default"/>
+      </w:rPr>
+    </w:lvl>
+    <w:lvl w:ilvl="5" w:tplc="04090005" w:tentative="1">
+      <w:start w:val="1"/>
+      <w:numFmt w:val="bullet"/>
+      <w:lvlText w:val=""/>
+      <w:lvlJc w:val="left"/>
+      <w:pPr>
+        <w:ind w:left="4320" w:hanging="360"/>
+      </w:pPr>
+      <w:rPr>
+        <w:rFonts w:ascii="Wingdings" w:hAnsi="Wingdings" w:hint="default"/>
+      </w:rPr>
+    </w:lvl>
+    <w:lvl w:ilvl="6" w:tplc="04090001" w:tentative="1">
+      <w:start w:val="1"/>
+      <w:numFmt w:val="bullet"/>
+      <w:lvlText w:val=""/>
+      <w:lvlJc w:val="left"/>
+      <w:pPr>
+        <w:ind w:left="5040" w:hanging="360"/>
+      </w:pPr>
+      <w:rPr>
+        <w:rFonts w:ascii="Symbol" w:hAnsi="Symbol" w:hint="default"/>
+      </w:rPr>
+    </w:lvl>
+    <w:lvl w:ilvl="7" w:tplc="04090003" w:tentative="1">
+      <w:start w:val="1"/>
+      <w:numFmt w:val="bullet"/>
+      <w:lvlText w:val="o"/>
+      <w:lvlJc w:val="left"/>
+      <w:pPr>
+        <w:ind w:left="5760" w:hanging="360"/>
+      </w:pPr>
+      <w:rPr>
+        <w:rFonts w:ascii="Courier New" w:hAnsi="Courier New" w:cs="Courier New" w:hint="default"/>
+      </w:rPr>
+    </w:lvl>
+    <w:lvl w:ilvl="8" w:tplc="04090005" w:tentative="1">
+      <w:start w:val="1"/>
+      <w:numFmt w:val="bullet"/>
+      <w:lvlText w:val=""/>
+      <w:lvlJc w:val="left"/>
+      <w:pPr>
+        <w:ind w:left="6480" w:hanging="360"/>
+      </w:pPr>
+      <w:rPr>
+        <w:rFonts w:ascii="Wingdings" w:hAnsi="Wingdings" w:hint="default"/>
+      </w:rPr>
+    </w:lvl>
+  </w:abstractNum>
+  <w:abstractNum w:abstractNumId="11" w15:restartNumberingAfterBreak="0">
+    <w:nsid w:val="7E1950C8"/>
+    <w:multiLevelType w:val="hybridMultilevel"/>
+    <w:tmpl w:val="7A5C917C"/>
+    <w:lvl w:ilvl="0" w:tplc="0409000F">
+      <w:start w:val="1"/>
+      <w:numFmt w:val="decimal"/>
+      <w:lvlText w:val="%1."/>
+      <w:lvlJc w:val="left"/>
+      <w:pPr>
+        <w:ind w:left="720" w:hanging="360"/>
+      </w:pPr>
+      <w:rPr>
+        <w:rFonts w:hint="default"/>
+      </w:rPr>
+    </w:lvl>
+    <w:lvl w:ilvl="1" w:tplc="FFFFFFFF" w:tentative="1">
+      <w:start w:val="1"/>
+      <w:numFmt w:val="bullet"/>
+      <w:lvlText w:val="o"/>
+      <w:lvlJc w:val="left"/>
+      <w:pPr>
+        <w:ind w:left="1440" w:hanging="360"/>
+      </w:pPr>
+      <w:rPr>
+        <w:rFonts w:ascii="Courier New" w:hAnsi="Courier New" w:cs="Courier New" w:hint="default"/>
+      </w:rPr>
+    </w:lvl>
+    <w:lvl w:ilvl="2" w:tplc="FFFFFFFF" w:tentative="1">
+      <w:start w:val="1"/>
+      <w:numFmt w:val="bullet"/>
+      <w:lvlText w:val=""/>
+      <w:lvlJc w:val="left"/>
+      <w:pPr>
+        <w:ind w:left="2160" w:hanging="360"/>
+      </w:pPr>
+      <w:rPr>
+        <w:rFonts w:ascii="Wingdings" w:hAnsi="Wingdings" w:hint="default"/>
+      </w:rPr>
+    </w:lvl>
+    <w:lvl w:ilvl="3" w:tplc="FFFFFFFF" w:tentative="1">
+      <w:start w:val="1"/>
+      <w:numFmt w:val="bullet"/>
+      <w:lvlText w:val=""/>
+      <w:lvlJc w:val="left"/>
+      <w:pPr>
+        <w:ind w:left="2880" w:hanging="360"/>
+      </w:pPr>
+      <w:rPr>
+        <w:rFonts w:ascii="Symbol" w:hAnsi="Symbol" w:hint="default"/>
+      </w:rPr>
+    </w:lvl>
+    <w:lvl w:ilvl="4" w:tplc="FFFFFFFF" w:tentative="1">
+      <w:start w:val="1"/>
+      <w:numFmt w:val="bullet"/>
+      <w:lvlText w:val="o"/>
+      <w:lvlJc w:val="left"/>
+      <w:pPr>
+        <w:ind w:left="3600" w:hanging="360"/>
+      </w:pPr>
+      <w:rPr>
+        <w:rFonts w:ascii="Courier New" w:hAnsi="Courier New" w:cs="Courier New" w:hint="default"/>
+      </w:rPr>
+    </w:lvl>
+    <w:lvl w:ilvl="5" w:tplc="FFFFFFFF" w:tentative="1">
+      <w:start w:val="1"/>
+      <w:numFmt w:val="bullet"/>
+      <w:lvlText w:val=""/>
+      <w:lvlJc w:val="left"/>
+      <w:pPr>
+        <w:ind w:left="4320" w:hanging="360"/>
+      </w:pPr>
+      <w:rPr>
+        <w:rFonts w:ascii="Wingdings" w:hAnsi="Wingdings" w:hint="default"/>
+      </w:rPr>
+    </w:lvl>
+    <w:lvl w:ilvl="6" w:tplc="FFFFFFFF" w:tentative="1">
+      <w:start w:val="1"/>
+      <w:numFmt w:val="bullet"/>
+      <w:lvlText w:val=""/>
+      <w:lvlJc w:val="left"/>
+      <w:pPr>
+        <w:ind w:left="5040" w:hanging="360"/>
+      </w:pPr>
+      <w:rPr>
+        <w:rFonts w:ascii="Symbol" w:hAnsi="Symbol" w:hint="default"/>
+      </w:rPr>
+    </w:lvl>
+    <w:lvl w:ilvl="7" w:tplc="FFFFFFFF" w:tentative="1">
+      <w:start w:val="1"/>
+      <w:numFmt w:val="bullet"/>
+      <w:lvlText w:val="o"/>
+      <w:lvlJc w:val="left"/>
+      <w:pPr>
+        <w:ind w:left="5760" w:hanging="360"/>
+      </w:pPr>
+      <w:rPr>
+        <w:rFonts w:ascii="Courier New" w:hAnsi="Courier New" w:cs="Courier New" w:hint="default"/>
+      </w:rPr>
+    </w:lvl>
+    <w:lvl w:ilvl="8" w:tplc="FFFFFFFF" w:tentative="1">
+      <w:start w:val="1"/>
+      <w:numFmt w:val="bullet"/>
+      <w:lvlText w:val=""/>
+      <w:lvlJc w:val="left"/>
+      <w:pPr>
+        <w:ind w:left="6480" w:hanging="360"/>
+      </w:pPr>
+      <w:rPr>
+        <w:rFonts w:ascii="Wingdings" w:hAnsi="Wingdings" w:hint="default"/>
+      </w:rPr>
+    </w:lvl>
+  </w:abstractNum>
   <w:num w:numId="1" w16cid:durableId="899438683">
+    <w:abstractNumId w:val="6"/>
+  </w:num>
+  <w:num w:numId="2" w16cid:durableId="1603800937">
+    <w:abstractNumId w:val="2"/>
+  </w:num>
+  <w:num w:numId="3" w16cid:durableId="981695756">
+    <w:abstractNumId w:val="1"/>
+  </w:num>
+  <w:num w:numId="4" w16cid:durableId="1406337515">
+    <w:abstractNumId w:val="8"/>
+  </w:num>
+  <w:num w:numId="5" w16cid:durableId="1221751574">
+    <w:abstractNumId w:val="3"/>
+  </w:num>
+  <w:num w:numId="6" w16cid:durableId="2107186370">
+    <w:abstractNumId w:val="9"/>
+  </w:num>
+  <w:num w:numId="7" w16cid:durableId="525948675">
+    <w:abstractNumId w:val="7"/>
+  </w:num>
+  <w:num w:numId="8" w16cid:durableId="312369037">
+    <w:abstractNumId w:val="5"/>
+  </w:num>
+  <w:num w:numId="9" w16cid:durableId="1590121931">
     <w:abstractNumId w:val="4"/>
   </w:num>
-  <w:num w:numId="2" w16cid:durableId="1603800937">
-    <w:abstractNumId w:val="1"/>
+  <w:num w:numId="10" w16cid:durableId="167645054">
+    <w:abstractNumId w:val="10"/>
   </w:num>
-  <w:num w:numId="3" w16cid:durableId="981695756">
+  <w:num w:numId="11" w16cid:durableId="1593918">
     <w:abstractNumId w:val="0"/>
   </w:num>
-  <w:num w:numId="4" w16cid:durableId="1406337515">
-    <w:abstractNumId w:val="6"/>
-  </w:num>
-  <w:num w:numId="5" w16cid:durableId="1221751574">
-    <w:abstractNumId w:val="2"/>
-  </w:num>
-  <w:num w:numId="6" w16cid:durableId="2107186370">
-    <w:abstractNumId w:val="7"/>
-  </w:num>
-  <w:num w:numId="7" w16cid:durableId="525948675">
-    <w:abstractNumId w:val="5"/>
-  </w:num>
-  <w:num w:numId="8" w16cid:durableId="312369037">
-    <w:abstractNumId w:val="3"/>
+  <w:num w:numId="12" w16cid:durableId="1347057926">
+    <w:abstractNumId w:val="11"/>
   </w:num>
 </w:numbering>
 </file>
@@ -4587,6 +5465,28 @@
       </w:numPr>
     </w:pPr>
   </w:style>
+  <w:style w:type="character" w:styleId="FollowedHyperlink">
+    <w:name w:val="FollowedHyperlink"/>
+    <w:basedOn w:val="DefaultParagraphFont"/>
+    <w:uiPriority w:val="99"/>
+    <w:semiHidden/>
+    <w:unhideWhenUsed/>
+    <w:rsid w:val="00F43CE4"/>
+    <w:rPr>
+      <w:color w:val="96607D" w:themeColor="followedHyperlink"/>
+      <w:u w:val="single"/>
+    </w:rPr>
+  </w:style>
+  <w:style w:type="numbering" w:customStyle="1" w:styleId="CurrentList3">
+    <w:name w:val="Current List3"/>
+    <w:uiPriority w:val="99"/>
+    <w:rsid w:val="00766CFE"/>
+    <w:pPr>
+      <w:numPr>
+        <w:numId w:val="11"/>
+      </w:numPr>
+    </w:pPr>
+  </w:style>
 </w:styles>
 </file>
 

</xml_diff>